<commit_message>
Added new document for the relation of the project, fixed other things
</commit_message>
<xml_diff>
--- a/documentation/Gruppo06.docx
+++ b/documentation/Gruppo06.docx
@@ -61,6 +61,16 @@
         </w:rPr>
         <w:t>: 06</w:t>
       </w:r>
+    </w:p>
+    <w:p>
+      <w:pPr>
+        <w:rPr>
+          <w:rFonts w:ascii="Times New Roman" w:eastAsia="Times New Roman" w:hAnsi="Times New Roman" w:cs="Times New Roman"/>
+          <w:b/>
+          <w:sz w:val="24"/>
+          <w:szCs w:val="24"/>
+        </w:rPr>
+      </w:pPr>
     </w:p>
     <w:p>
       <w:pPr>
@@ -253,7 +263,33 @@
           <w:sz w:val="24"/>
           <w:szCs w:val="24"/>
         </w:rPr>
-        <w:t xml:space="preserve"> Il sito è altamente accessibile, dotato di piene funzionalità sensoriali: visive e uditive.</w:t>
+        <w:t xml:space="preserve"> Il sito è altamente accessibile, dotato di piene funzionalità visive e uditive</w:t>
+      </w:r>
+      <w:r>
+        <w:rPr>
+          <w:rFonts w:ascii="Times New Roman" w:eastAsia="Times New Roman" w:hAnsi="Times New Roman" w:cs="Times New Roman"/>
+          <w:sz w:val="24"/>
+          <w:szCs w:val="24"/>
+        </w:rPr>
+        <w:t xml:space="preserve">, riuscendo </w:t>
+      </w:r>
+      <w:proofErr w:type="gramStart"/>
+      <w:r>
+        <w:rPr>
+          <w:rFonts w:ascii="Times New Roman" w:eastAsia="Times New Roman" w:hAnsi="Times New Roman" w:cs="Times New Roman"/>
+          <w:sz w:val="24"/>
+          <w:szCs w:val="24"/>
+        </w:rPr>
+        <w:t>ad</w:t>
+      </w:r>
+      <w:proofErr w:type="gramEnd"/>
+      <w:r>
+        <w:rPr>
+          <w:rFonts w:ascii="Times New Roman" w:eastAsia="Times New Roman" w:hAnsi="Times New Roman" w:cs="Times New Roman"/>
+          <w:sz w:val="24"/>
+          <w:szCs w:val="24"/>
+        </w:rPr>
+        <w:t xml:space="preserve"> adattarsi a qualsiasi tipo e dimensione di schermo in ogni sua pagina.</w:t>
       </w:r>
     </w:p>
     <w:p>
@@ -301,19 +337,7 @@
           <w:rPr>
             <w:rStyle w:val="Collegamentoipertestuale"/>
           </w:rPr>
-          <w:t>Rep</w:t>
-        </w:r>
-        <w:r>
-          <w:rPr>
-            <w:rStyle w:val="Collegamentoipertestuale"/>
-          </w:rPr>
-          <w:t>o</w:t>
-        </w:r>
-        <w:r>
-          <w:rPr>
-            <w:rStyle w:val="Collegamentoipertestuale"/>
-          </w:rPr>
-          <w:t>sitory</w:t>
+          <w:t>Repository</w:t>
         </w:r>
       </w:hyperlink>
       <w:r>
@@ -324,13 +348,7 @@
           <w:rPr>
             <w:rStyle w:val="Collegamentoipertestuale"/>
           </w:rPr>
-          <w:t>Issue</w:t>
-        </w:r>
-        <w:r>
-          <w:rPr>
-            <w:rStyle w:val="Collegamentoipertestuale"/>
-          </w:rPr>
-          <w:t>s</w:t>
+          <w:t>Issues</w:t>
         </w:r>
       </w:hyperlink>
       <w:r>
@@ -348,19 +366,7 @@
           <w:rPr>
             <w:rStyle w:val="Collegamentoipertestuale"/>
           </w:rPr>
-          <w:t>R</w:t>
-        </w:r>
-        <w:r>
-          <w:rPr>
-            <w:rStyle w:val="Collegamentoipertestuale"/>
-          </w:rPr>
-          <w:t>e</w:t>
-        </w:r>
-        <w:r>
-          <w:rPr>
-            <w:rStyle w:val="Collegamentoipertestuale"/>
-          </w:rPr>
-          <w:t>quests</w:t>
+          <w:t>Requests</w:t>
         </w:r>
         <w:proofErr w:type="spellEnd"/>
       </w:hyperlink>
@@ -372,19 +378,7 @@
           <w:rPr>
             <w:rStyle w:val="Collegamentoipertestuale"/>
           </w:rPr>
-          <w:t>Milestones</w:t>
-        </w:r>
-        <w:r>
-          <w:rPr>
-            <w:rStyle w:val="Collegamentoipertestuale"/>
-          </w:rPr>
-          <w:t xml:space="preserve"> </w:t>
-        </w:r>
-        <w:r>
-          <w:rPr>
-            <w:rStyle w:val="Collegamentoipertestuale"/>
-          </w:rPr>
-          <w:t>e Projects</w:t>
+          <w:t>Milestones e Projects</w:t>
         </w:r>
       </w:hyperlink>
       <w:r>
@@ -417,15 +411,7 @@
           <w:sz w:val="24"/>
           <w:szCs w:val="24"/>
         </w:rPr>
-        <w:t>Pe</w:t>
-      </w:r>
-      <w:r>
-        <w:rPr>
-          <w:rFonts w:ascii="Times New Roman" w:eastAsia="Times New Roman" w:hAnsi="Times New Roman" w:cs="Times New Roman"/>
-          <w:sz w:val="24"/>
-          <w:szCs w:val="24"/>
-        </w:rPr>
-        <w:t xml:space="preserve">r garantire un ambiente di sviluppo consistente tra i membri </w:t>
+        <w:t xml:space="preserve">Per garantire un ambiente di sviluppo consistente tra i membri </w:t>
       </w:r>
       <w:proofErr w:type="gramStart"/>
       <w:r>
@@ -453,25 +439,7 @@
             <w:sz w:val="24"/>
             <w:szCs w:val="24"/>
           </w:rPr>
-          <w:t>Docker C</w:t>
-        </w:r>
-        <w:r>
-          <w:rPr>
-            <w:rStyle w:val="Collegamentoipertestuale"/>
-            <w:rFonts w:ascii="Times New Roman" w:eastAsia="Times New Roman" w:hAnsi="Times New Roman" w:cs="Times New Roman"/>
-            <w:sz w:val="24"/>
-            <w:szCs w:val="24"/>
-          </w:rPr>
-          <w:t>o</w:t>
-        </w:r>
-        <w:r>
-          <w:rPr>
-            <w:rStyle w:val="Collegamentoipertestuale"/>
-            <w:rFonts w:ascii="Times New Roman" w:eastAsia="Times New Roman" w:hAnsi="Times New Roman" w:cs="Times New Roman"/>
-            <w:sz w:val="24"/>
-            <w:szCs w:val="24"/>
-          </w:rPr>
-          <w:t>ntainer</w:t>
+          <w:t>Docker Container</w:t>
         </w:r>
       </w:hyperlink>
       <w:r>
@@ -534,6 +502,7 @@
         <w:rPr>
           <w:rFonts w:ascii="Times New Roman" w:eastAsia="Times New Roman" w:hAnsi="Times New Roman" w:cs="Times New Roman"/>
           <w:b/>
+          <w:noProof/>
           <w:sz w:val="24"/>
           <w:szCs w:val="24"/>
         </w:rPr>
@@ -579,13 +548,27 @@
         <w:ind w:left="720"/>
         <w:rPr>
           <w:rFonts w:ascii="Times New Roman" w:eastAsia="Times New Roman" w:hAnsi="Times New Roman" w:cs="Times New Roman"/>
-          <w:sz w:val="24"/>
-          <w:szCs w:val="24"/>
-        </w:rPr>
-      </w:pPr>
-      <w:r>
-        <w:rPr>
-          <w:rFonts w:ascii="Times New Roman" w:eastAsia="Times New Roman" w:hAnsi="Times New Roman" w:cs="Times New Roman"/>
+          <w:i/>
+          <w:iCs/>
+          <w:sz w:val="24"/>
+          <w:szCs w:val="24"/>
+        </w:rPr>
+      </w:pPr>
+      <w:r>
+        <w:rPr>
+          <w:rFonts w:ascii="Times New Roman" w:eastAsia="Times New Roman" w:hAnsi="Times New Roman" w:cs="Times New Roman"/>
+          <w:i/>
+          <w:iCs/>
+          <w:sz w:val="24"/>
+          <w:szCs w:val="24"/>
+        </w:rPr>
+        <w:t xml:space="preserve">    </w:t>
+      </w:r>
+      <w:r>
+        <w:rPr>
+          <w:rFonts w:ascii="Times New Roman" w:eastAsia="Times New Roman" w:hAnsi="Times New Roman" w:cs="Times New Roman"/>
+          <w:i/>
+          <w:iCs/>
           <w:sz w:val="24"/>
           <w:szCs w:val="24"/>
         </w:rPr>
@@ -595,6 +578,8 @@
       <w:r>
         <w:rPr>
           <w:rFonts w:ascii="Times New Roman" w:eastAsia="Times New Roman" w:hAnsi="Times New Roman" w:cs="Times New Roman"/>
+          <w:i/>
+          <w:iCs/>
           <w:sz w:val="24"/>
           <w:szCs w:val="24"/>
         </w:rPr>
@@ -604,15 +589,29 @@
       <w:r>
         <w:rPr>
           <w:rFonts w:ascii="Times New Roman" w:eastAsia="Times New Roman" w:hAnsi="Times New Roman" w:cs="Times New Roman"/>
+          <w:i/>
+          <w:iCs/>
           <w:sz w:val="24"/>
           <w:szCs w:val="24"/>
         </w:rPr>
         <w:t xml:space="preserve"> (42) create per la realizzazione di </w:t>
       </w:r>
+      <w:r>
+        <w:rPr>
+          <w:rFonts w:ascii="Times New Roman" w:eastAsia="Times New Roman" w:hAnsi="Times New Roman" w:cs="Times New Roman"/>
+          <w:i/>
+          <w:iCs/>
+          <w:sz w:val="24"/>
+          <w:szCs w:val="24"/>
+        </w:rPr>
+        <w:t>“</w:t>
+      </w:r>
       <w:proofErr w:type="spellStart"/>
       <w:r>
         <w:rPr>
           <w:rFonts w:ascii="Times New Roman" w:eastAsia="Times New Roman" w:hAnsi="Times New Roman" w:cs="Times New Roman"/>
+          <w:i/>
+          <w:iCs/>
           <w:sz w:val="24"/>
           <w:szCs w:val="24"/>
         </w:rPr>
@@ -622,11 +621,54 @@
       <w:r>
         <w:rPr>
           <w:rFonts w:ascii="Times New Roman" w:eastAsia="Times New Roman" w:hAnsi="Times New Roman" w:cs="Times New Roman"/>
+          <w:i/>
+          <w:iCs/>
+          <w:sz w:val="24"/>
+          <w:szCs w:val="24"/>
+        </w:rPr>
+        <w:t>”</w:t>
+      </w:r>
+      <w:r>
+        <w:rPr>
+          <w:rFonts w:ascii="Times New Roman" w:eastAsia="Times New Roman" w:hAnsi="Times New Roman" w:cs="Times New Roman"/>
+          <w:i/>
+          <w:iCs/>
           <w:sz w:val="24"/>
           <w:szCs w:val="24"/>
         </w:rPr>
         <w:t>.</w:t>
       </w:r>
+    </w:p>
+    <w:p>
+      <w:pPr>
+        <w:ind w:left="720"/>
+        <w:rPr>
+          <w:rFonts w:ascii="Times New Roman" w:eastAsia="Times New Roman" w:hAnsi="Times New Roman" w:cs="Times New Roman"/>
+          <w:sz w:val="24"/>
+          <w:szCs w:val="24"/>
+        </w:rPr>
+      </w:pPr>
+    </w:p>
+    <w:p>
+      <w:pPr>
+        <w:ind w:left="720"/>
+        <w:jc w:val="center"/>
+        <w:rPr>
+          <w:rFonts w:ascii="Times New Roman" w:eastAsia="Times New Roman" w:hAnsi="Times New Roman" w:cs="Times New Roman"/>
+          <w:sz w:val="24"/>
+          <w:szCs w:val="24"/>
+        </w:rPr>
+      </w:pPr>
+    </w:p>
+    <w:p>
+      <w:pPr>
+        <w:ind w:left="720"/>
+        <w:rPr>
+          <w:rFonts w:ascii="Times New Roman" w:eastAsia="Times New Roman" w:hAnsi="Times New Roman" w:cs="Times New Roman"/>
+          <w:sz w:val="24"/>
+          <w:szCs w:val="24"/>
+        </w:rPr>
+      </w:pPr>
     </w:p>
     <w:p>
       <w:pPr>
@@ -667,18 +709,327 @@
         <w:ind w:left="720"/>
         <w:rPr>
           <w:rFonts w:ascii="Times New Roman" w:eastAsia="Times New Roman" w:hAnsi="Times New Roman" w:cs="Times New Roman"/>
-          <w:sz w:val="24"/>
-          <w:szCs w:val="24"/>
-        </w:rPr>
-      </w:pPr>
-      <w:r>
-        <w:rPr>
-          <w:rFonts w:ascii="Times New Roman" w:eastAsia="Times New Roman" w:hAnsi="Times New Roman" w:cs="Times New Roman"/>
-          <w:sz w:val="24"/>
-          <w:szCs w:val="24"/>
-        </w:rPr>
-        <w:t>// Qui descrivete come avete implementato il pattern MVC. Potete anche usare schemi o figure</w:t>
-      </w:r>
+          <w:bCs/>
+          <w:sz w:val="24"/>
+          <w:szCs w:val="24"/>
+        </w:rPr>
+      </w:pPr>
+      <w:r>
+        <w:rPr>
+          <w:rFonts w:ascii="Times New Roman" w:eastAsia="Times New Roman" w:hAnsi="Times New Roman" w:cs="Times New Roman"/>
+          <w:bCs/>
+          <w:sz w:val="24"/>
+          <w:szCs w:val="24"/>
+        </w:rPr>
+        <w:t xml:space="preserve">L’applicazione segue i principi dell’MVC mostrati durante il corso. </w:t>
+      </w:r>
+      <w:proofErr w:type="gramStart"/>
+      <w:r>
+        <w:rPr>
+          <w:rFonts w:ascii="Times New Roman" w:eastAsia="Times New Roman" w:hAnsi="Times New Roman" w:cs="Times New Roman"/>
+          <w:bCs/>
+          <w:sz w:val="24"/>
+          <w:szCs w:val="24"/>
+        </w:rPr>
+        <w:t>In particolare</w:t>
+      </w:r>
+      <w:proofErr w:type="gramEnd"/>
+      <w:r>
+        <w:rPr>
+          <w:rFonts w:ascii="Times New Roman" w:eastAsia="Times New Roman" w:hAnsi="Times New Roman" w:cs="Times New Roman"/>
+          <w:bCs/>
+          <w:sz w:val="24"/>
+          <w:szCs w:val="24"/>
+        </w:rPr>
+        <w:t xml:space="preserve"> sono stati creati tre Java </w:t>
+      </w:r>
+      <w:proofErr w:type="spellStart"/>
+      <w:r>
+        <w:rPr>
+          <w:rFonts w:ascii="Times New Roman" w:eastAsia="Times New Roman" w:hAnsi="Times New Roman" w:cs="Times New Roman"/>
+          <w:bCs/>
+          <w:sz w:val="24"/>
+          <w:szCs w:val="24"/>
+        </w:rPr>
+        <w:t>Beans</w:t>
+      </w:r>
+      <w:proofErr w:type="spellEnd"/>
+      <w:r>
+        <w:rPr>
+          <w:rFonts w:ascii="Times New Roman" w:eastAsia="Times New Roman" w:hAnsi="Times New Roman" w:cs="Times New Roman"/>
+          <w:bCs/>
+          <w:sz w:val="24"/>
+          <w:szCs w:val="24"/>
+        </w:rPr>
+        <w:t xml:space="preserve"> (Profilo Bean, Evento Bean e </w:t>
+      </w:r>
+      <w:proofErr w:type="spellStart"/>
+      <w:r>
+        <w:rPr>
+          <w:rFonts w:ascii="Times New Roman" w:eastAsia="Times New Roman" w:hAnsi="Times New Roman" w:cs="Times New Roman"/>
+          <w:bCs/>
+          <w:sz w:val="24"/>
+          <w:szCs w:val="24"/>
+        </w:rPr>
+        <w:t>TentativoAccessoBean</w:t>
+      </w:r>
+      <w:proofErr w:type="spellEnd"/>
+      <w:r>
+        <w:rPr>
+          <w:rFonts w:ascii="Times New Roman" w:eastAsia="Times New Roman" w:hAnsi="Times New Roman" w:cs="Times New Roman"/>
+          <w:bCs/>
+          <w:sz w:val="24"/>
+          <w:szCs w:val="24"/>
+        </w:rPr>
+        <w:t xml:space="preserve">) per la gestione degli eventi e dei profili. Il modello è stato implementato tramite i seguenti DAO: </w:t>
+      </w:r>
+      <w:proofErr w:type="spellStart"/>
+      <w:r>
+        <w:rPr>
+          <w:rFonts w:ascii="Times New Roman" w:eastAsia="Times New Roman" w:hAnsi="Times New Roman" w:cs="Times New Roman"/>
+          <w:bCs/>
+          <w:sz w:val="24"/>
+          <w:szCs w:val="24"/>
+        </w:rPr>
+        <w:t>ProfiloDAO</w:t>
+      </w:r>
+      <w:proofErr w:type="spellEnd"/>
+      <w:r>
+        <w:rPr>
+          <w:rFonts w:ascii="Times New Roman" w:eastAsia="Times New Roman" w:hAnsi="Times New Roman" w:cs="Times New Roman"/>
+          <w:bCs/>
+          <w:sz w:val="24"/>
+          <w:szCs w:val="24"/>
+        </w:rPr>
+        <w:t xml:space="preserve">, </w:t>
+      </w:r>
+      <w:proofErr w:type="spellStart"/>
+      <w:r>
+        <w:rPr>
+          <w:rFonts w:ascii="Times New Roman" w:eastAsia="Times New Roman" w:hAnsi="Times New Roman" w:cs="Times New Roman"/>
+          <w:bCs/>
+          <w:sz w:val="24"/>
+          <w:szCs w:val="24"/>
+        </w:rPr>
+        <w:t>EventoDAO</w:t>
+      </w:r>
+      <w:proofErr w:type="spellEnd"/>
+      <w:r>
+        <w:rPr>
+          <w:rFonts w:ascii="Times New Roman" w:eastAsia="Times New Roman" w:hAnsi="Times New Roman" w:cs="Times New Roman"/>
+          <w:bCs/>
+          <w:sz w:val="24"/>
+          <w:szCs w:val="24"/>
+        </w:rPr>
+        <w:t xml:space="preserve"> e </w:t>
+      </w:r>
+      <w:proofErr w:type="spellStart"/>
+      <w:r>
+        <w:rPr>
+          <w:rFonts w:ascii="Times New Roman" w:eastAsia="Times New Roman" w:hAnsi="Times New Roman" w:cs="Times New Roman"/>
+          <w:bCs/>
+          <w:sz w:val="24"/>
+          <w:szCs w:val="24"/>
+        </w:rPr>
+        <w:t>TentativoAccessoDAO.</w:t>
+      </w:r>
+      <w:proofErr w:type="gramStart"/>
+      <w:r>
+        <w:rPr>
+          <w:rFonts w:ascii="Times New Roman" w:eastAsia="Times New Roman" w:hAnsi="Times New Roman" w:cs="Times New Roman"/>
+          <w:bCs/>
+          <w:sz w:val="24"/>
+          <w:szCs w:val="24"/>
+        </w:rPr>
+        <w:t>E</w:t>
+      </w:r>
+      <w:proofErr w:type="spellEnd"/>
+      <w:r>
+        <w:rPr>
+          <w:rFonts w:ascii="Times New Roman" w:eastAsia="Times New Roman" w:hAnsi="Times New Roman" w:cs="Times New Roman"/>
+          <w:bCs/>
+          <w:sz w:val="24"/>
+          <w:szCs w:val="24"/>
+        </w:rPr>
+        <w:t>’</w:t>
+      </w:r>
+      <w:proofErr w:type="gramEnd"/>
+      <w:r>
+        <w:rPr>
+          <w:rFonts w:ascii="Times New Roman" w:eastAsia="Times New Roman" w:hAnsi="Times New Roman" w:cs="Times New Roman"/>
+          <w:bCs/>
+          <w:sz w:val="24"/>
+          <w:szCs w:val="24"/>
+        </w:rPr>
+        <w:t xml:space="preserve"> stata utilizzata tecnologia AJAJ per richiedere informazioni in modo asincrono dal client. Di seguito un diagramma delle classi menzionate sopra suddivise nel modello MVC.</w:t>
+      </w:r>
+    </w:p>
+    <w:p>
+      <w:pPr>
+        <w:ind w:left="720"/>
+        <w:rPr>
+          <w:rFonts w:ascii="Times New Roman" w:eastAsia="Times New Roman" w:hAnsi="Times New Roman" w:cs="Times New Roman"/>
+          <w:b/>
+          <w:sz w:val="24"/>
+          <w:szCs w:val="24"/>
+        </w:rPr>
+      </w:pPr>
+    </w:p>
+    <w:p>
+      <w:pPr>
+        <w:ind w:left="720"/>
+        <w:jc w:val="center"/>
+        <w:rPr>
+          <w:rFonts w:ascii="Times New Roman" w:eastAsia="Times New Roman" w:hAnsi="Times New Roman" w:cs="Times New Roman"/>
+          <w:sz w:val="24"/>
+          <w:szCs w:val="24"/>
+        </w:rPr>
+      </w:pPr>
+      <w:r>
+        <w:rPr>
+          <w:rFonts w:ascii="Times New Roman" w:eastAsia="Times New Roman" w:hAnsi="Times New Roman" w:cs="Times New Roman"/>
+          <w:b/>
+          <w:noProof/>
+          <w:sz w:val="24"/>
+          <w:szCs w:val="24"/>
+          <w:vertAlign w:val="superscript"/>
+        </w:rPr>
+        <w:drawing>
+          <wp:inline distT="0" distB="0" distL="0" distR="0" wp14:anchorId="5F04D0F9" wp14:editId="5A1099BD">
+            <wp:extent cx="4072467" cy="6556733"/>
+            <wp:effectExtent l="0" t="0" r="4445" b="0"/>
+            <wp:docPr id="1298242730" name="Immagine 2" descr="Immagine che contiene testo, schermata, Stampa, Carattere&#10;&#10;Descrizione generata automaticamente"/>
+            <wp:cNvGraphicFramePr>
+              <a:graphicFrameLocks xmlns:a="http://schemas.openxmlformats.org/drawingml/2006/main" noChangeAspect="1"/>
+            </wp:cNvGraphicFramePr>
+            <a:graphic xmlns:a="http://schemas.openxmlformats.org/drawingml/2006/main">
+              <a:graphicData uri="http://schemas.openxmlformats.org/drawingml/2006/picture">
+                <pic:pic xmlns:pic="http://schemas.openxmlformats.org/drawingml/2006/picture">
+                  <pic:nvPicPr>
+                    <pic:cNvPr id="1298242730" name="Immagine 2" descr="Immagine che contiene testo, schermata, Stampa, Carattere&#10;&#10;Descrizione generata automaticamente"/>
+                    <pic:cNvPicPr/>
+                  </pic:nvPicPr>
+                  <pic:blipFill>
+                    <a:blip r:embed="rId12" cstate="print">
+                      <a:extLst>
+                        <a:ext uri="{28A0092B-C50C-407E-A947-70E740481C1C}">
+                          <a14:useLocalDpi xmlns:a14="http://schemas.microsoft.com/office/drawing/2010/main" val="0"/>
+                        </a:ext>
+                      </a:extLst>
+                    </a:blip>
+                    <a:stretch>
+                      <a:fillRect/>
+                    </a:stretch>
+                  </pic:blipFill>
+                  <pic:spPr>
+                    <a:xfrm>
+                      <a:off x="0" y="0"/>
+                      <a:ext cx="4089718" cy="6584508"/>
+                    </a:xfrm>
+                    <a:prstGeom prst="rect">
+                      <a:avLst/>
+                    </a:prstGeom>
+                  </pic:spPr>
+                </pic:pic>
+              </a:graphicData>
+            </a:graphic>
+          </wp:inline>
+        </w:drawing>
+      </w:r>
+    </w:p>
+    <w:p>
+      <w:pPr>
+        <w:ind w:left="720"/>
+        <w:jc w:val="center"/>
+        <w:rPr>
+          <w:rFonts w:ascii="Times New Roman" w:eastAsia="Times New Roman" w:hAnsi="Times New Roman" w:cs="Times New Roman"/>
+          <w:i/>
+          <w:iCs/>
+          <w:sz w:val="24"/>
+          <w:szCs w:val="24"/>
+        </w:rPr>
+      </w:pPr>
+      <w:r>
+        <w:rPr>
+          <w:rFonts w:ascii="Times New Roman" w:eastAsia="Times New Roman" w:hAnsi="Times New Roman" w:cs="Times New Roman"/>
+          <w:i/>
+          <w:iCs/>
+          <w:sz w:val="24"/>
+          <w:szCs w:val="24"/>
+        </w:rPr>
+        <w:t>Struttura MVC per l’applicazione “</w:t>
+      </w:r>
+      <w:proofErr w:type="spellStart"/>
+      <w:r>
+        <w:rPr>
+          <w:rFonts w:ascii="Times New Roman" w:eastAsia="Times New Roman" w:hAnsi="Times New Roman" w:cs="Times New Roman"/>
+          <w:i/>
+          <w:iCs/>
+          <w:sz w:val="24"/>
+          <w:szCs w:val="24"/>
+        </w:rPr>
+        <w:t>TOMTickets</w:t>
+      </w:r>
+      <w:proofErr w:type="spellEnd"/>
+      <w:r>
+        <w:rPr>
+          <w:rFonts w:ascii="Times New Roman" w:eastAsia="Times New Roman" w:hAnsi="Times New Roman" w:cs="Times New Roman"/>
+          <w:i/>
+          <w:iCs/>
+          <w:sz w:val="24"/>
+          <w:szCs w:val="24"/>
+        </w:rPr>
+        <w:t>”</w:t>
+      </w:r>
+    </w:p>
+    <w:p>
+      <w:pPr>
+        <w:ind w:left="720"/>
+        <w:rPr>
+          <w:rFonts w:ascii="Times New Roman" w:eastAsia="Times New Roman" w:hAnsi="Times New Roman" w:cs="Times New Roman"/>
+          <w:sz w:val="24"/>
+          <w:szCs w:val="24"/>
+        </w:rPr>
+      </w:pPr>
+    </w:p>
+    <w:p>
+      <w:pPr>
+        <w:ind w:left="720"/>
+        <w:jc w:val="center"/>
+        <w:rPr>
+          <w:rFonts w:ascii="Times New Roman" w:eastAsia="Times New Roman" w:hAnsi="Times New Roman" w:cs="Times New Roman"/>
+          <w:b/>
+          <w:sz w:val="24"/>
+          <w:szCs w:val="24"/>
+          <w:vertAlign w:val="superscript"/>
+        </w:rPr>
+      </w:pPr>
+    </w:p>
+    <w:p>
+      <w:pPr>
+        <w:ind w:left="720"/>
+        <w:jc w:val="center"/>
+        <w:rPr>
+          <w:rFonts w:ascii="Times New Roman" w:eastAsia="Times New Roman" w:hAnsi="Times New Roman" w:cs="Times New Roman"/>
+          <w:b/>
+          <w:sz w:val="24"/>
+          <w:szCs w:val="24"/>
+          <w:vertAlign w:val="superscript"/>
+        </w:rPr>
+      </w:pPr>
+    </w:p>
+    <w:p>
+      <w:pPr>
+        <w:ind w:left="720"/>
+        <w:jc w:val="center"/>
+        <w:rPr>
+          <w:rFonts w:ascii="Times New Roman" w:eastAsia="Times New Roman" w:hAnsi="Times New Roman" w:cs="Times New Roman"/>
+          <w:b/>
+          <w:sz w:val="24"/>
+          <w:szCs w:val="24"/>
+          <w:vertAlign w:val="superscript"/>
+        </w:rPr>
+      </w:pPr>
     </w:p>
     <w:p>
       <w:pPr>
@@ -701,7 +1052,6 @@
           <w:sz w:val="24"/>
           <w:szCs w:val="24"/>
         </w:rPr>
-        <w:lastRenderedPageBreak/>
         <w:t>Eventuali funzionalità non implementate</w:t>
       </w:r>
     </w:p>
@@ -720,7 +1070,7 @@
           <w:sz w:val="24"/>
           <w:szCs w:val="24"/>
         </w:rPr>
-        <w:t xml:space="preserve">// Qui riportate le eventuali funzionalità che non siete riusciti / avete potuto implementare dettagliando le ragioni </w:t>
+        <w:t>Tutte le funzionalità richieste dalla consegna sono state implementate nella loro completezza.</w:t>
       </w:r>
     </w:p>
     <w:p>
@@ -732,32 +1082,6 @@
           <w:szCs w:val="24"/>
         </w:rPr>
       </w:pPr>
-      <w:r>
-        <w:rPr>
-          <w:rFonts w:ascii="Times New Roman" w:eastAsia="Times New Roman" w:hAnsi="Times New Roman" w:cs="Times New Roman"/>
-          <w:sz w:val="24"/>
-          <w:szCs w:val="24"/>
-        </w:rPr>
-        <w:t>Modalità scura</w:t>
-      </w:r>
-    </w:p>
-    <w:p>
-      <w:pPr>
-        <w:ind w:left="720"/>
-        <w:rPr>
-          <w:rFonts w:ascii="Times New Roman" w:eastAsia="Times New Roman" w:hAnsi="Times New Roman" w:cs="Times New Roman"/>
-          <w:sz w:val="24"/>
-          <w:szCs w:val="24"/>
-        </w:rPr>
-      </w:pPr>
-      <w:r>
-        <w:rPr>
-          <w:rFonts w:ascii="Times New Roman" w:eastAsia="Times New Roman" w:hAnsi="Times New Roman" w:cs="Times New Roman"/>
-          <w:sz w:val="24"/>
-          <w:szCs w:val="24"/>
-        </w:rPr>
-        <w:t>Barra di ricerca</w:t>
-      </w:r>
     </w:p>
     <w:p>
       <w:pPr>
@@ -798,8 +1122,232 @@
           <w:sz w:val="24"/>
           <w:szCs w:val="24"/>
         </w:rPr>
-        <w:t>//Qui riportate come ognuno dei componenti del gruppo ha contribuito alla realizzazione del progetto</w:t>
-      </w:r>
+        <w:t>Entrambi i componenti del gruppo si sono cimentati nella realizzazione del progetto nel suo intero svilupp</w:t>
+      </w:r>
+      <w:r>
+        <w:rPr>
+          <w:rFonts w:ascii="Times New Roman" w:eastAsia="Times New Roman" w:hAnsi="Times New Roman" w:cs="Times New Roman"/>
+          <w:sz w:val="24"/>
+          <w:szCs w:val="24"/>
+        </w:rPr>
+        <w:t>andolo</w:t>
+      </w:r>
+      <w:r>
+        <w:rPr>
+          <w:rFonts w:ascii="Times New Roman" w:eastAsia="Times New Roman" w:hAnsi="Times New Roman" w:cs="Times New Roman"/>
+          <w:sz w:val="24"/>
+          <w:szCs w:val="24"/>
+        </w:rPr>
+        <w:t xml:space="preserve"> in modo pienamente coinvolto. </w:t>
+      </w:r>
+    </w:p>
+    <w:p>
+      <w:pPr>
+        <w:ind w:left="720"/>
+        <w:rPr>
+          <w:rFonts w:ascii="Times New Roman" w:eastAsia="Times New Roman" w:hAnsi="Times New Roman" w:cs="Times New Roman"/>
+          <w:sz w:val="24"/>
+          <w:szCs w:val="24"/>
+        </w:rPr>
+      </w:pPr>
+      <w:r>
+        <w:rPr>
+          <w:rFonts w:ascii="Times New Roman" w:eastAsia="Times New Roman" w:hAnsi="Times New Roman" w:cs="Times New Roman"/>
+          <w:sz w:val="24"/>
+          <w:szCs w:val="24"/>
+        </w:rPr>
+        <w:t>In particolare</w:t>
+      </w:r>
+      <w:r>
+        <w:rPr>
+          <w:rFonts w:ascii="Times New Roman" w:eastAsia="Times New Roman" w:hAnsi="Times New Roman" w:cs="Times New Roman"/>
+          <w:sz w:val="24"/>
+          <w:szCs w:val="24"/>
+        </w:rPr>
+        <w:t xml:space="preserve">, Giovanni Santini si è occupato dell’implementazione delle funzionalità descritte nella consegna e la realizzazione delle </w:t>
+      </w:r>
+      <w:proofErr w:type="spellStart"/>
+      <w:r>
+        <w:rPr>
+          <w:rFonts w:ascii="Times New Roman" w:eastAsia="Times New Roman" w:hAnsi="Times New Roman" w:cs="Times New Roman"/>
+          <w:sz w:val="24"/>
+          <w:szCs w:val="24"/>
+        </w:rPr>
+        <w:t>servlets</w:t>
+      </w:r>
+      <w:proofErr w:type="spellEnd"/>
+      <w:r>
+        <w:rPr>
+          <w:rFonts w:ascii="Times New Roman" w:eastAsia="Times New Roman" w:hAnsi="Times New Roman" w:cs="Times New Roman"/>
+          <w:sz w:val="24"/>
+          <w:szCs w:val="24"/>
+        </w:rPr>
+        <w:t xml:space="preserve">, Java </w:t>
+      </w:r>
+      <w:proofErr w:type="spellStart"/>
+      <w:r>
+        <w:rPr>
+          <w:rFonts w:ascii="Times New Roman" w:eastAsia="Times New Roman" w:hAnsi="Times New Roman" w:cs="Times New Roman"/>
+          <w:sz w:val="24"/>
+          <w:szCs w:val="24"/>
+        </w:rPr>
+        <w:t>Beans</w:t>
+      </w:r>
+      <w:proofErr w:type="spellEnd"/>
+      <w:r>
+        <w:rPr>
+          <w:rFonts w:ascii="Times New Roman" w:eastAsia="Times New Roman" w:hAnsi="Times New Roman" w:cs="Times New Roman"/>
+          <w:sz w:val="24"/>
+          <w:szCs w:val="24"/>
+        </w:rPr>
+        <w:t xml:space="preserve"> e DAO, oltre alla creazione dell’ambiente di sviluppo con Docker.</w:t>
+      </w:r>
+    </w:p>
+    <w:p>
+      <w:pPr>
+        <w:ind w:left="720"/>
+        <w:rPr>
+          <w:rFonts w:ascii="Times New Roman" w:eastAsia="Times New Roman" w:hAnsi="Times New Roman" w:cs="Times New Roman"/>
+          <w:sz w:val="24"/>
+          <w:szCs w:val="24"/>
+        </w:rPr>
+      </w:pPr>
+      <w:r>
+        <w:rPr>
+          <w:rFonts w:ascii="Times New Roman" w:eastAsia="Times New Roman" w:hAnsi="Times New Roman" w:cs="Times New Roman"/>
+          <w:sz w:val="24"/>
+          <w:szCs w:val="24"/>
+        </w:rPr>
+        <w:t xml:space="preserve">Valerio Asaro si è occupato </w:t>
+      </w:r>
+      <w:r>
+        <w:rPr>
+          <w:rFonts w:ascii="Times New Roman" w:eastAsia="Times New Roman" w:hAnsi="Times New Roman" w:cs="Times New Roman"/>
+          <w:sz w:val="24"/>
+          <w:szCs w:val="24"/>
+        </w:rPr>
+        <w:t xml:space="preserve">di rendere la </w:t>
+      </w:r>
+      <w:proofErr w:type="spellStart"/>
+      <w:r>
+        <w:rPr>
+          <w:rFonts w:ascii="Times New Roman" w:eastAsia="Times New Roman" w:hAnsi="Times New Roman" w:cs="Times New Roman"/>
+          <w:sz w:val="24"/>
+          <w:szCs w:val="24"/>
+        </w:rPr>
+        <w:t>webapp</w:t>
+      </w:r>
+      <w:proofErr w:type="spellEnd"/>
+      <w:r>
+        <w:rPr>
+          <w:rFonts w:ascii="Times New Roman" w:eastAsia="Times New Roman" w:hAnsi="Times New Roman" w:cs="Times New Roman"/>
+          <w:sz w:val="24"/>
+          <w:szCs w:val="24"/>
+        </w:rPr>
+        <w:t xml:space="preserve"> “responsive” tramite l’implementazione della tecnologia “AJAJ</w:t>
+      </w:r>
+      <w:proofErr w:type="gramStart"/>
+      <w:r>
+        <w:rPr>
+          <w:rFonts w:ascii="Times New Roman" w:eastAsia="Times New Roman" w:hAnsi="Times New Roman" w:cs="Times New Roman"/>
+          <w:sz w:val="24"/>
+          <w:szCs w:val="24"/>
+        </w:rPr>
+        <w:t>” .</w:t>
+      </w:r>
+      <w:proofErr w:type="gramEnd"/>
+      <w:r>
+        <w:rPr>
+          <w:rFonts w:ascii="Times New Roman" w:eastAsia="Times New Roman" w:hAnsi="Times New Roman" w:cs="Times New Roman"/>
+          <w:sz w:val="24"/>
+          <w:szCs w:val="24"/>
+        </w:rPr>
+        <w:t xml:space="preserve"> </w:t>
+      </w:r>
+      <w:proofErr w:type="gramStart"/>
+      <w:r>
+        <w:rPr>
+          <w:rFonts w:ascii="Times New Roman" w:eastAsia="Times New Roman" w:hAnsi="Times New Roman" w:cs="Times New Roman"/>
+          <w:sz w:val="24"/>
+          <w:szCs w:val="24"/>
+        </w:rPr>
+        <w:t>Inoltre</w:t>
+      </w:r>
+      <w:proofErr w:type="gramEnd"/>
+      <w:r>
+        <w:rPr>
+          <w:rFonts w:ascii="Times New Roman" w:eastAsia="Times New Roman" w:hAnsi="Times New Roman" w:cs="Times New Roman"/>
+          <w:sz w:val="24"/>
+          <w:szCs w:val="24"/>
+        </w:rPr>
+        <w:t xml:space="preserve"> ha realizzato il </w:t>
+      </w:r>
+      <w:r>
+        <w:rPr>
+          <w:rFonts w:ascii="Times New Roman" w:eastAsia="Times New Roman" w:hAnsi="Times New Roman" w:cs="Times New Roman"/>
+          <w:sz w:val="24"/>
+          <w:szCs w:val="24"/>
+        </w:rPr>
+        <w:t>design grafico dell’applicazione</w:t>
+      </w:r>
+      <w:r>
+        <w:rPr>
+          <w:rFonts w:ascii="Times New Roman" w:eastAsia="Times New Roman" w:hAnsi="Times New Roman" w:cs="Times New Roman"/>
+          <w:sz w:val="24"/>
+          <w:szCs w:val="24"/>
+        </w:rPr>
+        <w:t xml:space="preserve">, </w:t>
+      </w:r>
+      <w:r>
+        <w:rPr>
+          <w:rFonts w:ascii="Times New Roman" w:eastAsia="Times New Roman" w:hAnsi="Times New Roman" w:cs="Times New Roman"/>
+          <w:sz w:val="24"/>
+          <w:szCs w:val="24"/>
+        </w:rPr>
+        <w:t xml:space="preserve">ideando uno user flow semplice </w:t>
+      </w:r>
+      <w:r>
+        <w:rPr>
+          <w:rFonts w:ascii="Times New Roman" w:eastAsia="Times New Roman" w:hAnsi="Times New Roman" w:cs="Times New Roman"/>
+          <w:sz w:val="24"/>
+          <w:szCs w:val="24"/>
+        </w:rPr>
+        <w:t xml:space="preserve">ed accessibili </w:t>
+      </w:r>
+      <w:r>
+        <w:rPr>
+          <w:rFonts w:ascii="Times New Roman" w:eastAsia="Times New Roman" w:hAnsi="Times New Roman" w:cs="Times New Roman"/>
+          <w:sz w:val="24"/>
+          <w:szCs w:val="24"/>
+        </w:rPr>
+        <w:t>per l’utente,</w:t>
+      </w:r>
+      <w:r>
+        <w:rPr>
+          <w:rFonts w:ascii="Times New Roman" w:eastAsia="Times New Roman" w:hAnsi="Times New Roman" w:cs="Times New Roman"/>
+          <w:sz w:val="24"/>
+          <w:szCs w:val="24"/>
+        </w:rPr>
+        <w:t xml:space="preserve"> composto da</w:t>
+      </w:r>
+      <w:r>
+        <w:rPr>
+          <w:rFonts w:ascii="Times New Roman" w:eastAsia="Times New Roman" w:hAnsi="Times New Roman" w:cs="Times New Roman"/>
+          <w:sz w:val="24"/>
+          <w:szCs w:val="24"/>
+        </w:rPr>
+        <w:t xml:space="preserve"> colori e forme intuitive e consistenti per tutta l’applicazione.</w:t>
+      </w:r>
+    </w:p>
+    <w:p>
+      <w:pPr>
+        <w:ind w:left="720"/>
+        <w:rPr>
+          <w:rFonts w:ascii="Times New Roman" w:eastAsia="Times New Roman" w:hAnsi="Times New Roman" w:cs="Times New Roman"/>
+          <w:sz w:val="24"/>
+          <w:szCs w:val="24"/>
+        </w:rPr>
+      </w:pPr>
     </w:p>
     <w:p>
       <w:pPr>
@@ -830,29 +1378,277 @@
         <w:ind w:left="720"/>
         <w:rPr>
           <w:rFonts w:ascii="Times New Roman" w:eastAsia="Times New Roman" w:hAnsi="Times New Roman" w:cs="Times New Roman"/>
-          <w:sz w:val="24"/>
-          <w:szCs w:val="24"/>
-        </w:rPr>
-      </w:pPr>
-      <w:r>
-        <w:rPr>
-          <w:rFonts w:ascii="Times New Roman" w:eastAsia="Times New Roman" w:hAnsi="Times New Roman" w:cs="Times New Roman"/>
-          <w:sz w:val="24"/>
-          <w:szCs w:val="24"/>
-        </w:rPr>
-        <w:t>//Qui discutete le eventuali criticità della vostra soluzione e proponete sviluppi futuri per il vostro lavoro</w:t>
-      </w:r>
-    </w:p>
-    <w:p>
-      <w:pPr>
-        <w:rPr>
-          <w:rFonts w:ascii="Times New Roman" w:eastAsia="Times New Roman" w:hAnsi="Times New Roman" w:cs="Times New Roman"/>
-          <w:b/>
-          <w:sz w:val="26"/>
-          <w:szCs w:val="26"/>
-          <w:u w:val="single"/>
-        </w:rPr>
-      </w:pPr>
+          <w:bCs/>
+          <w:sz w:val="24"/>
+          <w:szCs w:val="24"/>
+        </w:rPr>
+      </w:pPr>
+      <w:r>
+        <w:rPr>
+          <w:rFonts w:ascii="Times New Roman" w:eastAsia="Times New Roman" w:hAnsi="Times New Roman" w:cs="Times New Roman"/>
+          <w:bCs/>
+          <w:sz w:val="24"/>
+          <w:szCs w:val="24"/>
+        </w:rPr>
+        <w:t xml:space="preserve">Date le tempistiche strette per la realizzazione del progetto, e la pressione degli altri esami universitari, </w:t>
+      </w:r>
+      <w:proofErr w:type="gramStart"/>
+      <w:r>
+        <w:rPr>
+          <w:rFonts w:ascii="Times New Roman" w:eastAsia="Times New Roman" w:hAnsi="Times New Roman" w:cs="Times New Roman"/>
+          <w:bCs/>
+          <w:sz w:val="24"/>
+          <w:szCs w:val="24"/>
+        </w:rPr>
+        <w:t>il team</w:t>
+      </w:r>
+      <w:proofErr w:type="gramEnd"/>
+      <w:r>
+        <w:rPr>
+          <w:rFonts w:ascii="Times New Roman" w:eastAsia="Times New Roman" w:hAnsi="Times New Roman" w:cs="Times New Roman"/>
+          <w:bCs/>
+          <w:sz w:val="24"/>
+          <w:szCs w:val="24"/>
+        </w:rPr>
+        <w:t xml:space="preserve"> di sviluppo ha dovuto lavorare in modo intensivo per il completamento dell’applicazione.</w:t>
+      </w:r>
+    </w:p>
+    <w:p>
+      <w:pPr>
+        <w:ind w:left="720"/>
+        <w:rPr>
+          <w:rFonts w:ascii="Times New Roman" w:eastAsia="Times New Roman" w:hAnsi="Times New Roman" w:cs="Times New Roman"/>
+          <w:bCs/>
+          <w:sz w:val="24"/>
+          <w:szCs w:val="24"/>
+        </w:rPr>
+      </w:pPr>
+      <w:proofErr w:type="gramStart"/>
+      <w:r>
+        <w:rPr>
+          <w:rFonts w:ascii="Times New Roman" w:eastAsia="Times New Roman" w:hAnsi="Times New Roman" w:cs="Times New Roman"/>
+          <w:bCs/>
+          <w:sz w:val="24"/>
+          <w:szCs w:val="24"/>
+        </w:rPr>
+        <w:t>Il team</w:t>
+      </w:r>
+      <w:proofErr w:type="gramEnd"/>
+      <w:r>
+        <w:rPr>
+          <w:rFonts w:ascii="Times New Roman" w:eastAsia="Times New Roman" w:hAnsi="Times New Roman" w:cs="Times New Roman"/>
+          <w:bCs/>
+          <w:sz w:val="24"/>
+          <w:szCs w:val="24"/>
+        </w:rPr>
+        <w:t xml:space="preserve"> di sviluppo si è trovato a disagio nell’utilizzo dell’IDE “</w:t>
+      </w:r>
+      <w:proofErr w:type="spellStart"/>
+      <w:r>
+        <w:rPr>
+          <w:rFonts w:ascii="Times New Roman" w:eastAsia="Times New Roman" w:hAnsi="Times New Roman" w:cs="Times New Roman"/>
+          <w:bCs/>
+          <w:sz w:val="24"/>
+          <w:szCs w:val="24"/>
+        </w:rPr>
+        <w:t>IntelliJ</w:t>
+      </w:r>
+      <w:proofErr w:type="spellEnd"/>
+      <w:r>
+        <w:rPr>
+          <w:rFonts w:ascii="Times New Roman" w:eastAsia="Times New Roman" w:hAnsi="Times New Roman" w:cs="Times New Roman"/>
+          <w:bCs/>
+          <w:sz w:val="24"/>
+          <w:szCs w:val="24"/>
+        </w:rPr>
+        <w:t>”, in quanto entrambi gli sviluppatori avrebbero preferito utilizzare ambienti</w:t>
+      </w:r>
+      <w:r>
+        <w:rPr>
+          <w:rFonts w:ascii="Times New Roman" w:eastAsia="Times New Roman" w:hAnsi="Times New Roman" w:cs="Times New Roman"/>
+          <w:bCs/>
+          <w:sz w:val="24"/>
+          <w:szCs w:val="24"/>
+        </w:rPr>
+        <w:t xml:space="preserve"> di programmazione differenti, più “semplici” e accessibili per i loro gusti.</w:t>
+      </w:r>
+    </w:p>
+    <w:p>
+      <w:pPr>
+        <w:ind w:left="720"/>
+        <w:rPr>
+          <w:rFonts w:ascii="Times New Roman" w:eastAsia="Times New Roman" w:hAnsi="Times New Roman" w:cs="Times New Roman"/>
+          <w:bCs/>
+          <w:sz w:val="24"/>
+          <w:szCs w:val="24"/>
+        </w:rPr>
+      </w:pPr>
+      <w:r>
+        <w:rPr>
+          <w:rFonts w:ascii="Times New Roman" w:eastAsia="Times New Roman" w:hAnsi="Times New Roman" w:cs="Times New Roman"/>
+          <w:bCs/>
+          <w:sz w:val="24"/>
+          <w:szCs w:val="24"/>
+        </w:rPr>
+        <w:t xml:space="preserve">Riguardo ad eventuali sviluppi futuri: Il design della </w:t>
+      </w:r>
+      <w:proofErr w:type="spellStart"/>
+      <w:r>
+        <w:rPr>
+          <w:rFonts w:ascii="Times New Roman" w:eastAsia="Times New Roman" w:hAnsi="Times New Roman" w:cs="Times New Roman"/>
+          <w:bCs/>
+          <w:sz w:val="24"/>
+          <w:szCs w:val="24"/>
+        </w:rPr>
+        <w:t>webapp</w:t>
+      </w:r>
+      <w:proofErr w:type="spellEnd"/>
+      <w:r>
+        <w:rPr>
+          <w:rFonts w:ascii="Times New Roman" w:eastAsia="Times New Roman" w:hAnsi="Times New Roman" w:cs="Times New Roman"/>
+          <w:bCs/>
+          <w:sz w:val="24"/>
+          <w:szCs w:val="24"/>
+        </w:rPr>
+        <w:t xml:space="preserve"> potrebbe usufruire dell’aggiunta di una nuova modalità </w:t>
+      </w:r>
+      <w:r>
+        <w:rPr>
+          <w:rFonts w:ascii="Times New Roman" w:eastAsia="Times New Roman" w:hAnsi="Times New Roman" w:cs="Times New Roman"/>
+          <w:bCs/>
+          <w:sz w:val="24"/>
+          <w:szCs w:val="24"/>
+        </w:rPr>
+        <w:t>visiva “</w:t>
+      </w:r>
+      <w:r>
+        <w:rPr>
+          <w:rFonts w:ascii="Times New Roman" w:eastAsia="Times New Roman" w:hAnsi="Times New Roman" w:cs="Times New Roman"/>
+          <w:bCs/>
+          <w:sz w:val="24"/>
+          <w:szCs w:val="24"/>
+        </w:rPr>
+        <w:t>scura</w:t>
+      </w:r>
+      <w:r>
+        <w:rPr>
+          <w:rFonts w:ascii="Times New Roman" w:eastAsia="Times New Roman" w:hAnsi="Times New Roman" w:cs="Times New Roman"/>
+          <w:bCs/>
+          <w:sz w:val="24"/>
+          <w:szCs w:val="24"/>
+        </w:rPr>
+        <w:t>”</w:t>
+      </w:r>
+      <w:r>
+        <w:rPr>
+          <w:rFonts w:ascii="Times New Roman" w:eastAsia="Times New Roman" w:hAnsi="Times New Roman" w:cs="Times New Roman"/>
+          <w:bCs/>
+          <w:sz w:val="24"/>
+          <w:szCs w:val="24"/>
+        </w:rPr>
+        <w:t xml:space="preserve"> che renda l</w:t>
+      </w:r>
+      <w:r>
+        <w:rPr>
+          <w:rFonts w:ascii="Times New Roman" w:eastAsia="Times New Roman" w:hAnsi="Times New Roman" w:cs="Times New Roman"/>
+          <w:bCs/>
+          <w:sz w:val="24"/>
+          <w:szCs w:val="24"/>
+        </w:rPr>
+        <w:t>’esperienza per l’utente più personalizzata</w:t>
+      </w:r>
+      <w:r>
+        <w:rPr>
+          <w:rFonts w:ascii="Times New Roman" w:eastAsia="Times New Roman" w:hAnsi="Times New Roman" w:cs="Times New Roman"/>
+          <w:bCs/>
+          <w:sz w:val="24"/>
+          <w:szCs w:val="24"/>
+        </w:rPr>
+        <w:t>.</w:t>
+      </w:r>
+    </w:p>
+    <w:p>
+      <w:pPr>
+        <w:ind w:left="720"/>
+        <w:rPr>
+          <w:rFonts w:ascii="Times New Roman" w:eastAsia="Times New Roman" w:hAnsi="Times New Roman" w:cs="Times New Roman"/>
+          <w:bCs/>
+          <w:sz w:val="24"/>
+          <w:szCs w:val="24"/>
+        </w:rPr>
+      </w:pPr>
+      <w:r>
+        <w:rPr>
+          <w:rFonts w:ascii="Times New Roman" w:eastAsia="Times New Roman" w:hAnsi="Times New Roman" w:cs="Times New Roman"/>
+          <w:bCs/>
+          <w:sz w:val="24"/>
+          <w:szCs w:val="24"/>
+        </w:rPr>
+        <w:t>La pagina per la gestione degli eventi e quella per la gestione degli utenti potrebbe</w:t>
+      </w:r>
+      <w:r>
+        <w:rPr>
+          <w:rFonts w:ascii="Times New Roman" w:eastAsia="Times New Roman" w:hAnsi="Times New Roman" w:cs="Times New Roman"/>
+          <w:bCs/>
+          <w:sz w:val="24"/>
+          <w:szCs w:val="24"/>
+        </w:rPr>
+        <w:t>ro</w:t>
+      </w:r>
+      <w:r>
+        <w:rPr>
+          <w:rFonts w:ascii="Times New Roman" w:eastAsia="Times New Roman" w:hAnsi="Times New Roman" w:cs="Times New Roman"/>
+          <w:bCs/>
+          <w:sz w:val="24"/>
+          <w:szCs w:val="24"/>
+        </w:rPr>
+        <w:t xml:space="preserve"> essere migliorat</w:t>
+      </w:r>
+      <w:r>
+        <w:rPr>
+          <w:rFonts w:ascii="Times New Roman" w:eastAsia="Times New Roman" w:hAnsi="Times New Roman" w:cs="Times New Roman"/>
+          <w:bCs/>
+          <w:sz w:val="24"/>
+          <w:szCs w:val="24"/>
+        </w:rPr>
+        <w:t xml:space="preserve">i </w:t>
+      </w:r>
+      <w:r>
+        <w:rPr>
+          <w:rFonts w:ascii="Times New Roman" w:eastAsia="Times New Roman" w:hAnsi="Times New Roman" w:cs="Times New Roman"/>
+          <w:bCs/>
+          <w:sz w:val="24"/>
+          <w:szCs w:val="24"/>
+        </w:rPr>
+        <w:t xml:space="preserve">con </w:t>
+      </w:r>
+      <w:r>
+        <w:rPr>
+          <w:rFonts w:ascii="Times New Roman" w:eastAsia="Times New Roman" w:hAnsi="Times New Roman" w:cs="Times New Roman"/>
+          <w:bCs/>
+          <w:sz w:val="24"/>
+          <w:szCs w:val="24"/>
+        </w:rPr>
+        <w:t xml:space="preserve">l’implementazione </w:t>
+      </w:r>
+      <w:r>
+        <w:rPr>
+          <w:rFonts w:ascii="Times New Roman" w:eastAsia="Times New Roman" w:hAnsi="Times New Roman" w:cs="Times New Roman"/>
+          <w:bCs/>
+          <w:sz w:val="24"/>
+          <w:szCs w:val="24"/>
+        </w:rPr>
+        <w:t xml:space="preserve">di una barra di ricerca che permetta al manager di essere più veloce ed </w:t>
+      </w:r>
+      <w:r>
+        <w:rPr>
+          <w:rFonts w:ascii="Times New Roman" w:eastAsia="Times New Roman" w:hAnsi="Times New Roman" w:cs="Times New Roman"/>
+          <w:bCs/>
+          <w:sz w:val="24"/>
+          <w:szCs w:val="24"/>
+        </w:rPr>
+        <w:t>efficiente.</w:t>
+      </w:r>
     </w:p>
     <w:p>
       <w:pPr>
@@ -1727,6 +2523,7 @@
   <w:style w:type="character" w:default="1" w:styleId="Carpredefinitoparagrafo">
     <w:name w:val="Default Paragraph Font"/>
     <w:uiPriority w:val="1"/>
+    <w:semiHidden/>
     <w:unhideWhenUsed/>
   </w:style>
   <w:style w:type="table" w:default="1" w:styleId="Tabellanormale">

</xml_diff>